<commit_message>
RISC-V ISA Simulator Qt GUI-V-0.1j
File uploaded with name changes variant under consideration
</commit_message>
<xml_diff>
--- a/Rust RISC-V ISA Simulator Qt GUI-V-0.1j.docx
+++ b/Rust RISC-V ISA Simulator Qt GUI-V-0.1j.docx
@@ -105,7 +105,7 @@
           <w:sz w:val="28"/>
           <w:szCs w:val="28"/>
         </w:rPr>
-        <w:t>G</w:t>
+        <w:t>Galveston Technologies</w:t>
       </w:r>
       <w:bookmarkStart w:id="0" w:name="_GoBack"/>
       <w:bookmarkEnd w:id="0"/>
@@ -116,7 +116,7 @@
           <w:sz w:val="28"/>
           <w:szCs w:val="28"/>
         </w:rPr>
-        <w:t>alveston Technologies, Inc.</w:t>
+        <w:t xml:space="preserve"> Inc.</w:t>
       </w:r>
     </w:p>
     <w:p>
@@ -28126,7 +28126,7 @@
 </file>
 
 <file path=customXml/itemProps1.xml><?xml version="1.0" encoding="utf-8"?>
-<ds:datastoreItem xmlns:ds="http://schemas.openxmlformats.org/officeDocument/2006/customXml" ds:itemID="{4E18B93C-FFF9-4643-A384-6B0D4D8930D1}">
+<ds:datastoreItem xmlns:ds="http://schemas.openxmlformats.org/officeDocument/2006/customXml" ds:itemID="{9E8636A5-6C62-BD49-9C95-BC2509DE60C2}">
   <ds:schemaRefs>
     <ds:schemaRef ds:uri="http://schemas.openxmlformats.org/officeDocument/2006/bibliography"/>
   </ds:schemaRefs>

</xml_diff>